<commit_message>
Phase 4 first 3 plots
</commit_message>
<xml_diff>
--- a/Project_Phase4/Phase4_DesignDoc.docx
+++ b/Project_Phase4/Phase4_DesignDoc.docx
@@ -393,14 +393,12 @@
         </w:rPr>
         <w:tab/>
       </w:r>
-      <w:proofErr w:type="spellStart"/>
       <w:r>
         <w:rPr>
           <w:rFonts w:ascii="Times New Roman" w:hAnsi="Times New Roman" w:cs="Times New Roman"/>
         </w:rPr>
         <w:t>GBN_Sender</w:t>
       </w:r>
-      <w:proofErr w:type="spellEnd"/>
       <w:r>
         <w:rPr>
           <w:rFonts w:ascii="Times New Roman" w:hAnsi="Times New Roman" w:cs="Times New Roman"/>
@@ -474,14 +472,12 @@
         </w:rPr>
         <w:t xml:space="preserve">For the </w:t>
       </w:r>
-      <w:proofErr w:type="spellStart"/>
       <w:r>
         <w:rPr>
           <w:rFonts w:ascii="Times New Roman" w:hAnsi="Times New Roman" w:cs="Times New Roman"/>
         </w:rPr>
         <w:t>GBN_Receiver</w:t>
       </w:r>
-      <w:proofErr w:type="spellEnd"/>
       <w:r>
         <w:rPr>
           <w:rFonts w:ascii="Times New Roman" w:hAnsi="Times New Roman" w:cs="Times New Roman"/>
@@ -527,11 +523,84 @@
           <w:u w:val="single"/>
         </w:rPr>
       </w:pPr>
-      <w:r>
-        <w:rPr>
-          <w:rFonts w:ascii="Times New Roman" w:hAnsi="Times New Roman" w:cs="Times New Roman"/>
-          <w:u w:val="single"/>
-        </w:rPr>
+    </w:p>
+    <w:p>
+      <w:pPr>
+        <w:rPr>
+          <w:rFonts w:ascii="Times New Roman" w:hAnsi="Times New Roman" w:cs="Times New Roman"/>
+          <w:u w:val="single"/>
+        </w:rPr>
+      </w:pPr>
+    </w:p>
+    <w:p>
+      <w:pPr>
+        <w:rPr>
+          <w:rFonts w:ascii="Times New Roman" w:hAnsi="Times New Roman" w:cs="Times New Roman"/>
+          <w:u w:val="single"/>
+        </w:rPr>
+      </w:pPr>
+    </w:p>
+    <w:p>
+      <w:pPr>
+        <w:rPr>
+          <w:rFonts w:ascii="Times New Roman" w:hAnsi="Times New Roman" w:cs="Times New Roman"/>
+          <w:u w:val="single"/>
+        </w:rPr>
+      </w:pPr>
+    </w:p>
+    <w:p>
+      <w:pPr>
+        <w:rPr>
+          <w:rFonts w:ascii="Times New Roman" w:hAnsi="Times New Roman" w:cs="Times New Roman"/>
+          <w:u w:val="single"/>
+        </w:rPr>
+      </w:pPr>
+    </w:p>
+    <w:p>
+      <w:pPr>
+        <w:rPr>
+          <w:rFonts w:ascii="Times New Roman" w:hAnsi="Times New Roman" w:cs="Times New Roman"/>
+          <w:u w:val="single"/>
+        </w:rPr>
+      </w:pPr>
+    </w:p>
+    <w:p>
+      <w:pPr>
+        <w:rPr>
+          <w:rFonts w:ascii="Times New Roman" w:hAnsi="Times New Roman" w:cs="Times New Roman"/>
+          <w:u w:val="single"/>
+        </w:rPr>
+      </w:pPr>
+    </w:p>
+    <w:p>
+      <w:pPr>
+        <w:rPr>
+          <w:rFonts w:ascii="Times New Roman" w:hAnsi="Times New Roman" w:cs="Times New Roman"/>
+          <w:u w:val="single"/>
+        </w:rPr>
+      </w:pPr>
+    </w:p>
+    <w:p>
+      <w:pPr>
+        <w:rPr>
+          <w:rFonts w:ascii="Times New Roman" w:hAnsi="Times New Roman" w:cs="Times New Roman"/>
+          <w:u w:val="single"/>
+        </w:rPr>
+      </w:pPr>
+    </w:p>
+    <w:p>
+      <w:pPr>
+        <w:rPr>
+          <w:rFonts w:ascii="Times New Roman" w:hAnsi="Times New Roman" w:cs="Times New Roman"/>
+          <w:u w:val="single"/>
+        </w:rPr>
+      </w:pPr>
+      <w:r>
+        <w:rPr>
+          <w:rFonts w:ascii="Times New Roman" w:hAnsi="Times New Roman" w:cs="Times New Roman"/>
+          <w:u w:val="single"/>
+        </w:rPr>
+        <w:lastRenderedPageBreak/>
         <w:t>Execution Screenshots</w:t>
       </w:r>
     </w:p>
@@ -548,10 +617,9 @@
           <w:noProof/>
           <w:u w:val="single"/>
         </w:rPr>
-        <w:lastRenderedPageBreak/>
         <w:drawing>
-          <wp:inline distT="0" distB="0" distL="0" distR="0" wp14:anchorId="70CF8A83" wp14:editId="0627BA72">
-            <wp:extent cx="5943600" cy="3549650"/>
+          <wp:inline distT="0" distB="0" distL="0" distR="0" wp14:anchorId="70CF8A83" wp14:editId="56899087">
+            <wp:extent cx="6004560" cy="3586057"/>
             <wp:effectExtent l="0" t="0" r="0" b="0"/>
             <wp:docPr id="1309670514" name="Picture 1" descr="A screenshot of a computer&#10;&#10;AI-generated content may be incorrect."/>
             <wp:cNvGraphicFramePr>
@@ -573,7 +641,7 @@
                   <pic:spPr>
                     <a:xfrm>
                       <a:off x="0" y="0"/>
-                      <a:ext cx="5943600" cy="3549650"/>
+                      <a:ext cx="6022194" cy="3596589"/>
                     </a:xfrm>
                     <a:prstGeom prst="rect">
                       <a:avLst/>
@@ -600,9 +668,9 @@
           <w:u w:val="single"/>
         </w:rPr>
         <w:drawing>
-          <wp:inline distT="0" distB="0" distL="0" distR="0" wp14:anchorId="4685DD4E" wp14:editId="62537F37">
-            <wp:extent cx="4747260" cy="2005743"/>
-            <wp:effectExtent l="0" t="0" r="0" b="0"/>
+          <wp:inline distT="0" distB="0" distL="0" distR="0" wp14:anchorId="4685DD4E" wp14:editId="79578C28">
+            <wp:extent cx="6077886" cy="2567940"/>
+            <wp:effectExtent l="0" t="0" r="0" b="3810"/>
             <wp:docPr id="1961256317" name="Picture 1" descr="A screenshot of a computer program&#10;&#10;AI-generated content may be incorrect."/>
             <wp:cNvGraphicFramePr>
               <a:graphicFrameLocks xmlns:a="http://schemas.openxmlformats.org/drawingml/2006/main" noChangeAspect="1"/>
@@ -623,7 +691,7 @@
                   <pic:spPr>
                     <a:xfrm>
                       <a:off x="0" y="0"/>
-                      <a:ext cx="4776222" cy="2017980"/>
+                      <a:ext cx="6082899" cy="2570058"/>
                     </a:xfrm>
                     <a:prstGeom prst="rect">
                       <a:avLst/>
@@ -651,12 +719,193 @@
           <w:u w:val="single"/>
         </w:rPr>
       </w:pPr>
-      <w:r>
-        <w:rPr>
-          <w:rFonts w:ascii="Times New Roman" w:hAnsi="Times New Roman" w:cs="Times New Roman"/>
-          <w:u w:val="single"/>
-        </w:rPr>
+    </w:p>
+    <w:p>
+      <w:pPr>
+        <w:rPr>
+          <w:rFonts w:ascii="Times New Roman" w:hAnsi="Times New Roman" w:cs="Times New Roman"/>
+          <w:u w:val="single"/>
+        </w:rPr>
+      </w:pPr>
+    </w:p>
+    <w:p>
+      <w:pPr>
+        <w:rPr>
+          <w:rFonts w:ascii="Times New Roman" w:hAnsi="Times New Roman" w:cs="Times New Roman"/>
+          <w:u w:val="single"/>
+        </w:rPr>
+      </w:pPr>
+    </w:p>
+    <w:p>
+      <w:pPr>
+        <w:rPr>
+          <w:rFonts w:ascii="Times New Roman" w:hAnsi="Times New Roman" w:cs="Times New Roman"/>
+          <w:u w:val="single"/>
+        </w:rPr>
+      </w:pPr>
+    </w:p>
+    <w:p>
+      <w:pPr>
+        <w:rPr>
+          <w:rFonts w:ascii="Times New Roman" w:hAnsi="Times New Roman" w:cs="Times New Roman"/>
+          <w:u w:val="single"/>
+        </w:rPr>
+      </w:pPr>
+      <w:r>
+        <w:rPr>
+          <w:rFonts w:ascii="Times New Roman" w:hAnsi="Times New Roman" w:cs="Times New Roman"/>
+          <w:u w:val="single"/>
+        </w:rPr>
+        <w:lastRenderedPageBreak/>
         <w:t>Performance Plots</w:t>
+      </w:r>
+    </w:p>
+    <w:p>
+      <w:pPr>
+        <w:rPr>
+          <w:rFonts w:ascii="Times New Roman" w:hAnsi="Times New Roman" w:cs="Times New Roman"/>
+          <w:u w:val="single"/>
+        </w:rPr>
+      </w:pPr>
+      <w:r>
+        <w:rPr>
+          <w:rFonts w:ascii="Times New Roman" w:hAnsi="Times New Roman" w:cs="Times New Roman"/>
+          <w:u w:val="single"/>
+        </w:rPr>
+        <w:drawing>
+          <wp:inline distT="0" distB="0" distL="0" distR="0" wp14:anchorId="0FDFC218" wp14:editId="25B3141F">
+            <wp:extent cx="5943600" cy="4476750"/>
+            <wp:effectExtent l="0" t="0" r="0" b="0"/>
+            <wp:docPr id="934859267" name="Picture 1"/>
+            <wp:cNvGraphicFramePr>
+              <a:graphicFrameLocks xmlns:a="http://schemas.openxmlformats.org/drawingml/2006/main" noChangeAspect="1"/>
+            </wp:cNvGraphicFramePr>
+            <a:graphic xmlns:a="http://schemas.openxmlformats.org/drawingml/2006/main">
+              <a:graphicData uri="http://schemas.openxmlformats.org/drawingml/2006/picture">
+                <pic:pic xmlns:pic="http://schemas.openxmlformats.org/drawingml/2006/picture">
+                  <pic:nvPicPr>
+                    <pic:cNvPr id="934859267" name=""/>
+                    <pic:cNvPicPr/>
+                  </pic:nvPicPr>
+                  <pic:blipFill>
+                    <a:blip r:embed="rId6"/>
+                    <a:stretch>
+                      <a:fillRect/>
+                    </a:stretch>
+                  </pic:blipFill>
+                  <pic:spPr>
+                    <a:xfrm>
+                      <a:off x="0" y="0"/>
+                      <a:ext cx="5943600" cy="4476750"/>
+                    </a:xfrm>
+                    <a:prstGeom prst="rect">
+                      <a:avLst/>
+                    </a:prstGeom>
+                  </pic:spPr>
+                </pic:pic>
+              </a:graphicData>
+            </a:graphic>
+          </wp:inline>
+        </w:drawing>
+      </w:r>
+    </w:p>
+    <w:p>
+      <w:pPr>
+        <w:rPr>
+          <w:rFonts w:ascii="Times New Roman" w:hAnsi="Times New Roman" w:cs="Times New Roman"/>
+          <w:u w:val="single"/>
+        </w:rPr>
+      </w:pPr>
+      <w:r>
+        <w:rPr>
+          <w:rFonts w:ascii="Times New Roman" w:hAnsi="Times New Roman" w:cs="Times New Roman"/>
+          <w:u w:val="single"/>
+        </w:rPr>
+        <w:lastRenderedPageBreak/>
+        <w:drawing>
+          <wp:inline distT="0" distB="0" distL="0" distR="0" wp14:anchorId="6CDDC4AC" wp14:editId="5C7934A8">
+            <wp:extent cx="5166360" cy="3904023"/>
+            <wp:effectExtent l="0" t="0" r="0" b="1270"/>
+            <wp:docPr id="1055961617" name="Picture 1" descr="A graph with blue lines and numbers&#10;&#10;AI-generated content may be incorrect."/>
+            <wp:cNvGraphicFramePr>
+              <a:graphicFrameLocks xmlns:a="http://schemas.openxmlformats.org/drawingml/2006/main" noChangeAspect="1"/>
+            </wp:cNvGraphicFramePr>
+            <a:graphic xmlns:a="http://schemas.openxmlformats.org/drawingml/2006/main">
+              <a:graphicData uri="http://schemas.openxmlformats.org/drawingml/2006/picture">
+                <pic:pic xmlns:pic="http://schemas.openxmlformats.org/drawingml/2006/picture">
+                  <pic:nvPicPr>
+                    <pic:cNvPr id="1055961617" name="Picture 1" descr="A graph with blue lines and numbers&#10;&#10;AI-generated content may be incorrect."/>
+                    <pic:cNvPicPr/>
+                  </pic:nvPicPr>
+                  <pic:blipFill>
+                    <a:blip r:embed="rId7"/>
+                    <a:stretch>
+                      <a:fillRect/>
+                    </a:stretch>
+                  </pic:blipFill>
+                  <pic:spPr>
+                    <a:xfrm>
+                      <a:off x="0" y="0"/>
+                      <a:ext cx="5174540" cy="3910204"/>
+                    </a:xfrm>
+                    <a:prstGeom prst="rect">
+                      <a:avLst/>
+                    </a:prstGeom>
+                  </pic:spPr>
+                </pic:pic>
+              </a:graphicData>
+            </a:graphic>
+          </wp:inline>
+        </w:drawing>
+      </w:r>
+    </w:p>
+    <w:p>
+      <w:pPr>
+        <w:rPr>
+          <w:rFonts w:ascii="Times New Roman" w:hAnsi="Times New Roman" w:cs="Times New Roman"/>
+          <w:u w:val="single"/>
+        </w:rPr>
+      </w:pPr>
+      <w:r>
+        <w:rPr>
+          <w:rFonts w:ascii="Times New Roman" w:hAnsi="Times New Roman" w:cs="Times New Roman"/>
+          <w:u w:val="single"/>
+        </w:rPr>
+        <w:drawing>
+          <wp:inline distT="0" distB="0" distL="0" distR="0" wp14:anchorId="69DC359F" wp14:editId="09E5CB4D">
+            <wp:extent cx="5356860" cy="4006771"/>
+            <wp:effectExtent l="0" t="0" r="0" b="0"/>
+            <wp:docPr id="675814921" name="Picture 1" descr="A graph with blue lines and dots&#10;&#10;AI-generated content may be incorrect."/>
+            <wp:cNvGraphicFramePr>
+              <a:graphicFrameLocks xmlns:a="http://schemas.openxmlformats.org/drawingml/2006/main" noChangeAspect="1"/>
+            </wp:cNvGraphicFramePr>
+            <a:graphic xmlns:a="http://schemas.openxmlformats.org/drawingml/2006/main">
+              <a:graphicData uri="http://schemas.openxmlformats.org/drawingml/2006/picture">
+                <pic:pic xmlns:pic="http://schemas.openxmlformats.org/drawingml/2006/picture">
+                  <pic:nvPicPr>
+                    <pic:cNvPr id="675814921" name="Picture 1" descr="A graph with blue lines and dots&#10;&#10;AI-generated content may be incorrect."/>
+                    <pic:cNvPicPr/>
+                  </pic:nvPicPr>
+                  <pic:blipFill>
+                    <a:blip r:embed="rId8"/>
+                    <a:stretch>
+                      <a:fillRect/>
+                    </a:stretch>
+                  </pic:blipFill>
+                  <pic:spPr>
+                    <a:xfrm>
+                      <a:off x="0" y="0"/>
+                      <a:ext cx="5372081" cy="4018156"/>
+                    </a:xfrm>
+                    <a:prstGeom prst="rect">
+                      <a:avLst/>
+                    </a:prstGeom>
+                  </pic:spPr>
+                </pic:pic>
+              </a:graphicData>
+            </a:graphic>
+          </wp:inline>
+        </w:drawing>
       </w:r>
     </w:p>
     <w:sectPr>

</xml_diff>

<commit_message>
Update design doc to have plot 4
</commit_message>
<xml_diff>
--- a/Project_Phase4/Phase4_DesignDoc.docx
+++ b/Project_Phase4/Phase4_DesignDoc.docx
@@ -770,6 +770,7 @@
       <w:r>
         <w:rPr>
           <w:rFonts w:ascii="Times New Roman" w:hAnsi="Times New Roman" w:cs="Times New Roman"/>
+          <w:noProof/>
           <w:u w:val="single"/>
         </w:rPr>
         <w:drawing>
@@ -819,6 +820,7 @@
       <w:r>
         <w:rPr>
           <w:rFonts w:ascii="Times New Roman" w:hAnsi="Times New Roman" w:cs="Times New Roman"/>
+          <w:noProof/>
           <w:u w:val="single"/>
         </w:rPr>
         <w:lastRenderedPageBreak/>
@@ -869,6 +871,7 @@
       <w:r>
         <w:rPr>
           <w:rFonts w:ascii="Times New Roman" w:hAnsi="Times New Roman" w:cs="Times New Roman"/>
+          <w:noProof/>
           <w:u w:val="single"/>
         </w:rPr>
         <w:drawing>
@@ -896,6 +899,56 @@
                     <a:xfrm>
                       <a:off x="0" y="0"/>
                       <a:ext cx="5372081" cy="4018156"/>
+                    </a:xfrm>
+                    <a:prstGeom prst="rect">
+                      <a:avLst/>
+                    </a:prstGeom>
+                  </pic:spPr>
+                </pic:pic>
+              </a:graphicData>
+            </a:graphic>
+          </wp:inline>
+        </w:drawing>
+      </w:r>
+    </w:p>
+    <w:p>
+      <w:pPr>
+        <w:rPr>
+          <w:rFonts w:ascii="Times New Roman" w:hAnsi="Times New Roman" w:cs="Times New Roman"/>
+          <w:u w:val="single"/>
+        </w:rPr>
+      </w:pPr>
+      <w:r>
+        <w:rPr>
+          <w:rFonts w:ascii="Times New Roman" w:hAnsi="Times New Roman" w:cs="Times New Roman"/>
+          <w:u w:val="single"/>
+        </w:rPr>
+        <w:lastRenderedPageBreak/>
+        <w:drawing>
+          <wp:inline distT="0" distB="0" distL="0" distR="0" wp14:anchorId="7380552E" wp14:editId="704A6212">
+            <wp:extent cx="5943600" cy="4783455"/>
+            <wp:effectExtent l="0" t="0" r="0" b="0"/>
+            <wp:docPr id="759996872" name="Picture 1" descr="A screen shot of a chart&#10;&#10;AI-generated content may be incorrect."/>
+            <wp:cNvGraphicFramePr>
+              <a:graphicFrameLocks xmlns:a="http://schemas.openxmlformats.org/drawingml/2006/main" noChangeAspect="1"/>
+            </wp:cNvGraphicFramePr>
+            <a:graphic xmlns:a="http://schemas.openxmlformats.org/drawingml/2006/main">
+              <a:graphicData uri="http://schemas.openxmlformats.org/drawingml/2006/picture">
+                <pic:pic xmlns:pic="http://schemas.openxmlformats.org/drawingml/2006/picture">
+                  <pic:nvPicPr>
+                    <pic:cNvPr id="759996872" name="Picture 1" descr="A screen shot of a chart&#10;&#10;AI-generated content may be incorrect."/>
+                    <pic:cNvPicPr/>
+                  </pic:nvPicPr>
+                  <pic:blipFill>
+                    <a:blip r:embed="rId9"/>
+                    <a:stretch>
+                      <a:fillRect/>
+                    </a:stretch>
+                  </pic:blipFill>
+                  <pic:spPr>
+                    <a:xfrm>
+                      <a:off x="0" y="0"/>
+                      <a:ext cx="5943600" cy="4783455"/>
                     </a:xfrm>
                     <a:prstGeom prst="rect">
                       <a:avLst/>

</xml_diff>